<commit_message>
Pequeños cambios a los informes
</commit_message>
<xml_diff>
--- a/Documentation/D1/A2.2.4.docx
+++ b/Documentation/D1/A2.2.4.docx
@@ -2,6 +2,8 @@
 <file path=word/document.xml><?xml version="1.0" encoding="utf-8"?>
 <w:document xmlns:wpc="http://schemas.microsoft.com/office/word/2010/wordprocessingCanvas" xmlns:cx="http://schemas.microsoft.com/office/drawing/2014/chartex" xmlns:mc="http://schemas.openxmlformats.org/markup-compatibility/2006" xmlns:o="urn:schemas-microsoft-com:office:office" xmlns:r="http://schemas.openxmlformats.org/officeDocument/2006/relationships" xmlns:m="http://schemas.openxmlformats.org/officeDocument/2006/math" xmlns:v="urn:schemas-microsoft-com:vml" xmlns:wp14="http://schemas.microsoft.com/office/word/2010/wordprocessingDrawing" xmlns:wp="http://schemas.openxmlformats.org/drawingml/2006/wordprocessingDrawing" xmlns:w10="urn:schemas-microsoft-com:office:word" xmlns:w="http://schemas.openxmlformats.org/wordprocessingml/2006/main" xmlns:w14="http://schemas.microsoft.com/office/word/2010/wordml" xmlns:w15="http://schemas.microsoft.com/office/word/2012/wordml" xmlns:w16se="http://schemas.microsoft.com/office/word/2015/wordml/symex" xmlns:wpg="http://schemas.microsoft.com/office/word/2010/wordprocessingGroup" xmlns:wpi="http://schemas.microsoft.com/office/word/2010/wordprocessingInk" xmlns:wne="http://schemas.microsoft.com/office/word/2006/wordml" xmlns:wps="http://schemas.microsoft.com/office/word/2010/wordprocessingShape" mc:Ignorable="w14 w15 w16se wp14">
   <w:body>
+    <w:bookmarkStart w:id="0" w:name="_GoBack" w:displacedByCustomXml="next"/>
+    <w:bookmarkEnd w:id="0" w:displacedByCustomXml="next"/>
     <w:sdt>
       <w:sdtPr>
         <w:id w:val="902957428"/>
@@ -553,8 +555,6 @@
             <w:br w:type="page"/>
           </w:r>
         </w:p>
-        <w:bookmarkStart w:id="0" w:name="_GoBack" w:displacedByCustomXml="next"/>
-        <w:bookmarkEnd w:id="0" w:displacedByCustomXml="next"/>
       </w:sdtContent>
     </w:sdt>
     <w:p>
@@ -1099,20 +1099,16 @@
             <w:noProof/>
             <w:webHidden/>
           </w:rPr>
-        </w:r>
-        <w:r>
-          <w:rPr>
-            <w:noProof/>
-            <w:webHidden/>
-          </w:rPr>
           <w:fldChar w:fldCharType="separate"/>
         </w:r>
         <w:r>
           <w:rPr>
+            <w:b/>
+            <w:bCs/>
             <w:noProof/>
             <w:webHidden/>
           </w:rPr>
-          <w:t>6</w:t>
+          <w:t>Error! Bookmark not defined.</w:t>
         </w:r>
         <w:r>
           <w:rPr>
@@ -2400,7 +2396,7 @@
           <w:noProof/>
         </w:rPr>
         <w:drawing>
-          <wp:inline distT="0" distB="0" distL="0" distR="0" wp14:anchorId="701D19A2" wp14:editId="276D595C">
+          <wp:inline distT="0" distB="0" distL="0" distR="0" wp14:anchorId="2498AF33" wp14:editId="1085F439">
             <wp:extent cx="5486400" cy="3200400"/>
             <wp:effectExtent l="0" t="0" r="0" b="0"/>
             <wp:docPr id="2" name="Chart 2"/>
@@ -3114,14 +3110,14 @@
           <w:rFonts w:ascii="Microsoft PhagsPa" w:hAnsi="Microsoft PhagsPa" w:cs="Microsoft Tai Le"/>
           <w:lang w:val="es-ES"/>
         </w:rPr>
-        <w:t>Para más detalles, se ha añadido el anexo I que es un informe directamente sacado desde toggl.</w:t>
+        <w:t xml:space="preserve">Para más detalles, se </w:t>
       </w:r>
       <w:r>
         <w:rPr>
           <w:rFonts w:ascii="Microsoft PhagsPa" w:hAnsi="Microsoft PhagsPa" w:cs="Microsoft Tai Le"/>
           <w:lang w:val="es-ES"/>
         </w:rPr>
-        <w:t xml:space="preserve"> Incluye tareas que no forman parte de este primer conjunto y que han sido tapadas.</w:t>
+        <w:t>añadirán los informes que ofrece toggl.</w:t>
       </w:r>
       <w:r>
         <w:rPr>
@@ -3166,9 +3162,16 @@
           <w:rFonts w:ascii="Microsoft PhagsPa" w:hAnsi="Microsoft PhagsPa" w:cs="Microsoft Tai Le"/>
           <w:lang w:val="es-ES"/>
         </w:rPr>
-        <w:t>2.2.1. PLANTEACIÓN</w:t>
+        <w:t>2.2.1. PLANTEA</w:t>
       </w:r>
       <w:bookmarkEnd w:id="8"/>
+      <w:r>
+        <w:rPr>
+          <w:rFonts w:ascii="Microsoft PhagsPa" w:hAnsi="Microsoft PhagsPa" w:cs="Microsoft Tai Le"/>
+          <w:lang w:val="es-ES"/>
+        </w:rPr>
+        <w:t>MIENTO Y SOLUCIONES</w:t>
+      </w:r>
     </w:p>
     <w:p>
       <w:pPr>
@@ -3247,6 +3250,37 @@
           <w:rFonts w:ascii="Microsoft PhagsPa" w:hAnsi="Microsoft PhagsPa" w:cs="Microsoft Tai Le"/>
           <w:lang w:val="es-ES"/>
         </w:rPr>
+        <w:t>En relación a P1: Se barajaron varias alternativas</w:t>
+      </w:r>
+      <w:r>
+        <w:rPr>
+          <w:rFonts w:ascii="Microsoft PhagsPa" w:hAnsi="Microsoft PhagsPa" w:cs="Microsoft Tai Le"/>
+          <w:lang w:val="es-ES"/>
+        </w:rPr>
+        <w:t xml:space="preserve"> </w:t>
+      </w:r>
+      <w:r>
+        <w:rPr>
+          <w:rFonts w:ascii="Microsoft PhagsPa" w:hAnsi="Microsoft PhagsPa" w:cs="Microsoft Tai Le"/>
+          <w:lang w:val="es-ES"/>
+        </w:rPr>
+        <w:t>y el equipo entero colaboró. Empezamos por añadir el método delete en el repositorio de la entidad Pet. También se actualizó el controlador y el servicio y, por último, se modificó la vista correspondiente de manera que hubiese un botón llamado “Delete Pet” al visualizar una mascota concreta. Se ha probado esta funcionalidad y no ha dado problemas.</w:t>
+      </w:r>
+    </w:p>
+    <w:p>
+      <w:pPr>
+        <w:ind w:left="576" w:firstLine="432"/>
+        <w:jc w:val="both"/>
+        <w:rPr>
+          <w:rFonts w:ascii="Microsoft PhagsPa" w:hAnsi="Microsoft PhagsPa" w:cs="Microsoft Tai Le"/>
+          <w:lang w:val="es-ES"/>
+        </w:rPr>
+      </w:pPr>
+      <w:r>
+        <w:rPr>
+          <w:rFonts w:ascii="Microsoft PhagsPa" w:hAnsi="Microsoft PhagsPa" w:cs="Microsoft Tai Le"/>
+          <w:lang w:val="es-ES"/>
+        </w:rPr>
         <w:t>Al primero de los problemas secundarios llamémosle P2 por la razón descrita anteriormente. Este problema era muy simple ya que consistía en un desacuerdo en la tarea nº 6. En dicha tarea se nos dice que cambiemos el color de una cabecera de una tabla. Al realizarlo, el encargado se dio cuenta de que no se distinguía del fondo.</w:t>
       </w:r>
       <w:r>
@@ -3271,6 +3305,23 @@
           <w:rFonts w:ascii="Microsoft PhagsPa" w:hAnsi="Microsoft PhagsPa" w:cs="Microsoft Tai Le"/>
           <w:lang w:val="es-ES"/>
         </w:rPr>
+        <w:t>En relación a P2: Se barajó cambiar ligeramente el color para que hubiera una mejor diferencia entre el fondo y la cabecera. Se realizó y dicha tarea se dio por terminada.</w:t>
+      </w:r>
+    </w:p>
+    <w:p>
+      <w:pPr>
+        <w:ind w:left="576" w:firstLine="432"/>
+        <w:jc w:val="both"/>
+        <w:rPr>
+          <w:rFonts w:ascii="Microsoft PhagsPa" w:hAnsi="Microsoft PhagsPa" w:cs="Microsoft Tai Le"/>
+          <w:lang w:val="es-ES"/>
+        </w:rPr>
+      </w:pPr>
+      <w:r>
+        <w:rPr>
+          <w:rFonts w:ascii="Microsoft PhagsPa" w:hAnsi="Microsoft PhagsPa" w:cs="Microsoft Tai Le"/>
+          <w:lang w:val="es-ES"/>
+        </w:rPr>
         <w:t>A</w:t>
       </w:r>
       <w:r>
@@ -3302,91 +3353,6 @@
           <w:rFonts w:ascii="Microsoft PhagsPa" w:hAnsi="Microsoft PhagsPa" w:cs="Microsoft Tai Le"/>
           <w:lang w:val="es-ES"/>
         </w:rPr>
-        <w:t>Y al tercer problema menor llamémosle P4. Consistía en que la encargada de realizar este informe necesitaba datos de tiempo invertido y de las actas de las reuniones para completarlo. Se comentó en el daily stand-up del 2 de marzo de 2020.</w:t>
-      </w:r>
-    </w:p>
-    <w:p>
-      <w:pPr>
-        <w:pStyle w:val="Heading3"/>
-        <w:ind w:left="576"/>
-        <w:rPr>
-          <w:rFonts w:ascii="Microsoft PhagsPa" w:hAnsi="Microsoft PhagsPa" w:cs="Microsoft Tai Le"/>
-          <w:lang w:val="es-ES"/>
-        </w:rPr>
-      </w:pPr>
-      <w:bookmarkStart w:id="9" w:name="_Toc34663598"/>
-      <w:r>
-        <w:rPr>
-          <w:rFonts w:ascii="Microsoft PhagsPa" w:hAnsi="Microsoft PhagsPa" w:cs="Microsoft Tai Le"/>
-          <w:lang w:val="es-ES"/>
-        </w:rPr>
-        <w:t>2.2.2. SOLUCIÓN</w:t>
-      </w:r>
-      <w:bookmarkEnd w:id="9"/>
-    </w:p>
-    <w:p>
-      <w:pPr>
-        <w:spacing w:before="240"/>
-        <w:ind w:left="576" w:firstLine="432"/>
-        <w:jc w:val="both"/>
-        <w:rPr>
-          <w:rFonts w:ascii="Microsoft PhagsPa" w:hAnsi="Microsoft PhagsPa" w:cs="Microsoft Tai Le"/>
-          <w:lang w:val="es-ES"/>
-        </w:rPr>
-      </w:pPr>
-      <w:r>
-        <w:rPr>
-          <w:rFonts w:ascii="Microsoft PhagsPa" w:hAnsi="Microsoft PhagsPa" w:cs="Microsoft Tai Le"/>
-          <w:lang w:val="es-ES"/>
-        </w:rPr>
-        <w:t>En relación a P1: Se barajaron varias alternativas</w:t>
-      </w:r>
-      <w:r>
-        <w:rPr>
-          <w:rFonts w:ascii="Microsoft PhagsPa" w:hAnsi="Microsoft PhagsPa" w:cs="Microsoft Tai Le"/>
-          <w:lang w:val="es-ES"/>
-        </w:rPr>
-        <w:t xml:space="preserve"> </w:t>
-      </w:r>
-      <w:r>
-        <w:rPr>
-          <w:rFonts w:ascii="Microsoft PhagsPa" w:hAnsi="Microsoft PhagsPa" w:cs="Microsoft Tai Le"/>
-          <w:lang w:val="es-ES"/>
-        </w:rPr>
-        <w:t>y el equipo entero colaboró. Empezamos por añadir el método delete en el repositorio de la entidad Pet. También se actualizó el controlador y el servicio y, por último, se modificó la vista correspondiente de manera que hubiese un botón llamado “Delete Pet” al visualizar una mascota concreta. Se ha probado esta funcionalidad y no ha dado problemas.</w:t>
-      </w:r>
-    </w:p>
-    <w:p>
-      <w:pPr>
-        <w:ind w:left="576" w:firstLine="432"/>
-        <w:jc w:val="both"/>
-        <w:rPr>
-          <w:rFonts w:ascii="Microsoft PhagsPa" w:hAnsi="Microsoft PhagsPa" w:cs="Microsoft Tai Le"/>
-          <w:lang w:val="es-ES"/>
-        </w:rPr>
-      </w:pPr>
-      <w:r>
-        <w:rPr>
-          <w:rFonts w:ascii="Microsoft PhagsPa" w:hAnsi="Microsoft PhagsPa" w:cs="Microsoft Tai Le"/>
-          <w:lang w:val="es-ES"/>
-        </w:rPr>
-        <w:t>En relación a P2: Se barajó cambiar ligeramente el color para que hubiera una mejor diferencia entre el fondo y la cabecera. Se realizó y dicha tarea se dio por terminada.</w:t>
-      </w:r>
-    </w:p>
-    <w:p>
-      <w:pPr>
-        <w:ind w:left="576" w:firstLine="432"/>
-        <w:jc w:val="both"/>
-        <w:rPr>
-          <w:rFonts w:ascii="Microsoft PhagsPa" w:hAnsi="Microsoft PhagsPa" w:cs="Microsoft Tai Le"/>
-          <w:lang w:val="es-ES"/>
-        </w:rPr>
-      </w:pPr>
-      <w:r>
-        <w:rPr>
-          <w:rFonts w:ascii="Microsoft PhagsPa" w:hAnsi="Microsoft PhagsPa" w:cs="Microsoft Tai Le"/>
-          <w:lang w:val="es-ES"/>
-        </w:rPr>
         <w:t>En relación a P3: Lo único que tuvimos que hacer es reabrir la tarea desde Git y traducir las páginas correspondientes. Al finalizar, se comprobó todo y se dio la tarea por terminada.</w:t>
       </w:r>
     </w:p>
@@ -3395,6 +3361,23 @@
         <w:ind w:left="576" w:firstLine="432"/>
         <w:jc w:val="both"/>
         <w:rPr>
+          <w:rFonts w:ascii="Microsoft PhagsPa" w:hAnsi="Microsoft PhagsPa" w:cs="Microsoft Tai Le"/>
+          <w:lang w:val="es-ES"/>
+        </w:rPr>
+      </w:pPr>
+      <w:r>
+        <w:rPr>
+          <w:rFonts w:ascii="Microsoft PhagsPa" w:hAnsi="Microsoft PhagsPa" w:cs="Microsoft Tai Le"/>
+          <w:lang w:val="es-ES"/>
+        </w:rPr>
+        <w:t>Y al tercer problema menor llamémosle P4. Consistía en que la encargada de realizar este informe necesitaba datos de tiempo invertido y de las actas de las reuniones para completarlo. Se comentó en el daily stand-up del 2 de marzo de 2020.</w:t>
+      </w:r>
+    </w:p>
+    <w:p>
+      <w:pPr>
+        <w:ind w:left="576" w:firstLine="432"/>
+        <w:jc w:val="both"/>
+        <w:rPr>
           <w:rFonts w:ascii="Microsoft PhagsPa" w:eastAsiaTheme="majorEastAsia" w:hAnsi="Microsoft PhagsPa" w:cs="Microsoft Tai Le"/>
           <w:color w:val="2E74B5" w:themeColor="accent1" w:themeShade="BF"/>
           <w:sz w:val="32"/>
@@ -3425,7 +3408,7 @@
           <w:lang w:val="es-ES"/>
         </w:rPr>
       </w:pPr>
-      <w:bookmarkStart w:id="10" w:name="_Toc34663599"/>
+      <w:bookmarkStart w:id="9" w:name="_Toc34663599"/>
       <w:r>
         <w:rPr>
           <w:rFonts w:ascii="Microsoft PhagsPa" w:hAnsi="Microsoft PhagsPa" w:cs="Microsoft Tai Le"/>
@@ -3434,7 +3417,7 @@
         <w:lastRenderedPageBreak/>
         <w:t>3. RESULTADO FINAL</w:t>
       </w:r>
-      <w:bookmarkEnd w:id="10"/>
+      <w:bookmarkEnd w:id="9"/>
     </w:p>
     <w:p>
       <w:pPr>
@@ -3482,7 +3465,7 @@
           <w:noProof/>
         </w:rPr>
         <w:drawing>
-          <wp:inline distT="0" distB="0" distL="0" distR="0" wp14:anchorId="2909DB7D" wp14:editId="7A3625AB">
+          <wp:inline distT="0" distB="0" distL="0" distR="0" wp14:anchorId="7DF6E720" wp14:editId="040DAE37">
             <wp:extent cx="4752975" cy="2933700"/>
             <wp:effectExtent l="0" t="0" r="9525" b="0"/>
             <wp:docPr id="16" name="Picture 16"/>
@@ -3541,7 +3524,7 @@
           <w:lang w:val="es-ES"/>
         </w:rPr>
       </w:pPr>
-      <w:bookmarkStart w:id="11" w:name="_Toc34663589"/>
+      <w:bookmarkStart w:id="10" w:name="_Toc34663589"/>
       <w:r>
         <w:rPr>
           <w:sz w:val="20"/>
@@ -3585,7 +3568,7 @@
         </w:rPr>
         <w:t xml:space="preserve"> Página inicial</w:t>
       </w:r>
-      <w:bookmarkEnd w:id="11"/>
+      <w:bookmarkEnd w:id="10"/>
     </w:p>
     <w:p>
       <w:pPr>
@@ -3610,7 +3593,7 @@
         <mc:AlternateContent>
           <mc:Choice Requires="wps">
             <w:drawing>
-              <wp:anchor distT="0" distB="0" distL="114300" distR="114300" simplePos="0" relativeHeight="251688960" behindDoc="0" locked="0" layoutInCell="1" allowOverlap="1" wp14:anchorId="39D2BE6F" wp14:editId="64E0701B">
+              <wp:anchor distT="0" distB="0" distL="114300" distR="114300" simplePos="0" relativeHeight="251688960" behindDoc="0" locked="0" layoutInCell="1" allowOverlap="1" wp14:anchorId="066C7EB4" wp14:editId="0B4572DF">
                 <wp:simplePos x="0" y="0"/>
                 <wp:positionH relativeFrom="column">
                   <wp:posOffset>3686175</wp:posOffset>
@@ -3685,7 +3668,7 @@
           <w:noProof/>
         </w:rPr>
         <w:drawing>
-          <wp:inline distT="0" distB="0" distL="0" distR="0" wp14:anchorId="1139961A" wp14:editId="69401233">
+          <wp:inline distT="0" distB="0" distL="0" distR="0" wp14:anchorId="02548053" wp14:editId="7ECBA32D">
             <wp:extent cx="4848225" cy="2609850"/>
             <wp:effectExtent l="0" t="0" r="9525" b="0"/>
             <wp:docPr id="17" name="Picture 17"/>
@@ -3744,7 +3727,7 @@
           <w:lang w:val="es-ES"/>
         </w:rPr>
       </w:pPr>
-      <w:bookmarkStart w:id="12" w:name="_Toc34663590"/>
+      <w:bookmarkStart w:id="11" w:name="_Toc34663590"/>
       <w:r>
         <w:rPr>
           <w:sz w:val="20"/>
@@ -3792,7 +3775,7 @@
         </w:rPr>
         <w:t xml:space="preserve"> Funcionalidad nueva</w:t>
       </w:r>
-      <w:bookmarkEnd w:id="12"/>
+      <w:bookmarkEnd w:id="11"/>
     </w:p>
     <w:p>
       <w:pPr>
@@ -3819,7 +3802,7 @@
           <w:lang w:val="es-ES"/>
         </w:rPr>
       </w:pPr>
-      <w:bookmarkStart w:id="13" w:name="_Toc34663600"/>
+      <w:bookmarkStart w:id="12" w:name="_Toc34663600"/>
       <w:r>
         <w:rPr>
           <w:rFonts w:ascii="Microsoft PhagsPa" w:hAnsi="Microsoft PhagsPa" w:cs="Microsoft Tai Le"/>
@@ -3827,6 +3810,77 @@
         </w:rPr>
         <w:lastRenderedPageBreak/>
         <w:t>4. CONCLUSIONES</w:t>
+      </w:r>
+      <w:bookmarkEnd w:id="12"/>
+    </w:p>
+    <w:p>
+      <w:pPr>
+        <w:spacing w:before="240"/>
+        <w:ind w:firstLine="432"/>
+        <w:jc w:val="both"/>
+        <w:rPr>
+          <w:rFonts w:ascii="Microsoft PhagsPa" w:hAnsi="Microsoft PhagsPa" w:cs="Microsoft Tai Le"/>
+          <w:lang w:val="es-ES"/>
+        </w:rPr>
+      </w:pPr>
+      <w:r>
+        <w:rPr>
+          <w:rFonts w:ascii="Microsoft PhagsPa" w:hAnsi="Microsoft PhagsPa" w:cs="Microsoft Tai Le"/>
+          <w:lang w:val="es-ES"/>
+        </w:rPr>
+        <w:t xml:space="preserve">La conclusión que podemos sacar de estas tareas es que nos hemos familiarizado con un sistema nuevo. Hemos aprendido o estamos en proceso de aprendizaje </w:t>
+      </w:r>
+      <w:r>
+        <w:rPr>
+          <w:rFonts w:ascii="Microsoft PhagsPa" w:hAnsi="Microsoft PhagsPa" w:cs="Microsoft Tai Le"/>
+          <w:lang w:val="es-ES"/>
+        </w:rPr>
+        <w:t>de nuevas formas de gestionar un proyecto con algunas herramientas que ya conocíamos y otras nuevas. Todavía no hemos perfeccionado la manera de contabilizar el tiempo invertido ya que en ocasiones se nos ha olvidado hacer el seguimiento debido, pero nos iremos acostumbrando poco a poco.</w:t>
+      </w:r>
+    </w:p>
+    <w:p>
+      <w:pPr>
+        <w:ind w:firstLine="432"/>
+        <w:jc w:val="both"/>
+        <w:rPr>
+          <w:rFonts w:ascii="Microsoft PhagsPa" w:eastAsiaTheme="majorEastAsia" w:hAnsi="Microsoft PhagsPa" w:cs="Microsoft Tai Le"/>
+          <w:color w:val="2E74B5" w:themeColor="accent1" w:themeShade="BF"/>
+          <w:sz w:val="32"/>
+          <w:szCs w:val="32"/>
+          <w:lang w:val="es-ES"/>
+        </w:rPr>
+      </w:pPr>
+      <w:r>
+        <w:rPr>
+          <w:rFonts w:ascii="Microsoft PhagsPa" w:hAnsi="Microsoft PhagsPa" w:cs="Microsoft Tai Le"/>
+          <w:lang w:val="es-ES"/>
+        </w:rPr>
+        <w:t>Estamos seguros de que las próximas tareas las llevaremos igual de bien o mejor. Sabemos que vamos bien de tiempo pero se intentará no caer en la comodidad que ello nos proporciona.</w:t>
+      </w:r>
+      <w:r>
+        <w:rPr>
+          <w:rFonts w:ascii="Microsoft PhagsPa" w:hAnsi="Microsoft PhagsPa" w:cs="Microsoft Tai Le"/>
+          <w:lang w:val="es-ES"/>
+        </w:rPr>
+        <w:br w:type="page"/>
+      </w:r>
+    </w:p>
+    <w:p>
+      <w:pPr>
+        <w:pStyle w:val="Heading1"/>
+        <w:rPr>
+          <w:rFonts w:ascii="Microsoft PhagsPa" w:hAnsi="Microsoft PhagsPa" w:cs="Microsoft Tai Le"/>
+          <w:lang w:val="es-ES"/>
+        </w:rPr>
+      </w:pPr>
+      <w:bookmarkStart w:id="13" w:name="_Toc34663601"/>
+      <w:r>
+        <w:rPr>
+          <w:rFonts w:ascii="Microsoft PhagsPa" w:hAnsi="Microsoft PhagsPa" w:cs="Microsoft Tai Le"/>
+          <w:lang w:val="es-ES"/>
+        </w:rPr>
+        <w:lastRenderedPageBreak/>
+        <w:t>5. REFERENCIAS Y BIBLIOGRAFÍA</w:t>
       </w:r>
       <w:bookmarkEnd w:id="13"/>
     </w:p>
@@ -3834,33 +3888,8 @@
       <w:pPr>
         <w:spacing w:before="240"/>
         <w:ind w:firstLine="432"/>
-        <w:jc w:val="both"/>
-        <w:rPr>
-          <w:rFonts w:ascii="Microsoft PhagsPa" w:hAnsi="Microsoft PhagsPa" w:cs="Microsoft Tai Le"/>
-          <w:lang w:val="es-ES"/>
-        </w:rPr>
-      </w:pPr>
-      <w:r>
-        <w:rPr>
-          <w:rFonts w:ascii="Microsoft PhagsPa" w:hAnsi="Microsoft PhagsPa" w:cs="Microsoft Tai Le"/>
-          <w:lang w:val="es-ES"/>
-        </w:rPr>
-        <w:t xml:space="preserve">La conclusión que podemos sacar de estas tareas es que nos hemos familiarizado con un sistema nuevo. Hemos aprendido o estamos en proceso de aprendizaje </w:t>
-      </w:r>
-      <w:r>
-        <w:rPr>
-          <w:rFonts w:ascii="Microsoft PhagsPa" w:hAnsi="Microsoft PhagsPa" w:cs="Microsoft Tai Le"/>
-          <w:lang w:val="es-ES"/>
-        </w:rPr>
-        <w:t>de nuevas formas de gestionar un proyecto con algunas herramientas que ya conocíamos y otras nuevas. Todavía no hemos perfeccionado la manera de contabilizar el tiempo invertido ya que en ocasiones se nos ha olvidado hacer el seguimiento debido, pero nos iremos acostumbrando poco a poco.</w:t>
-      </w:r>
-    </w:p>
-    <w:p>
-      <w:pPr>
-        <w:ind w:firstLine="432"/>
-        <w:jc w:val="both"/>
-        <w:rPr>
-          <w:rFonts w:ascii="Microsoft PhagsPa" w:eastAsiaTheme="majorEastAsia" w:hAnsi="Microsoft PhagsPa" w:cs="Microsoft Tai Le"/>
+        <w:rPr>
+          <w:rFonts w:asciiTheme="majorHAnsi" w:eastAsiaTheme="majorEastAsia" w:hAnsiTheme="majorHAnsi" w:cstheme="majorBidi"/>
           <w:color w:val="2E74B5" w:themeColor="accent1" w:themeShade="BF"/>
           <w:sz w:val="32"/>
           <w:szCs w:val="32"/>
@@ -3869,14 +3898,13 @@
       </w:pPr>
       <w:r>
         <w:rPr>
-          <w:rFonts w:ascii="Microsoft PhagsPa" w:hAnsi="Microsoft PhagsPa" w:cs="Microsoft Tai Le"/>
+          <w:rFonts w:ascii="Microsoft PhagsPa" w:hAnsi="Microsoft PhagsPa"/>
           <w:lang w:val="es-ES"/>
         </w:rPr>
-        <w:t>Estamos seguros de que las próximas tareas las llevaremos igual de bien o mejor. Sabemos que vamos bien de tiempo pero se intentará no caer en la comodidad que ello nos proporciona.</w:t>
+        <w:t>Todo el material que se ha usado para la elaboración de este informe se ha proporcionado en la carpeta del curso en la plataforma de la universidad.</w:t>
       </w:r>
       <w:r>
         <w:rPr>
-          <w:rFonts w:ascii="Microsoft PhagsPa" w:hAnsi="Microsoft PhagsPa" w:cs="Microsoft Tai Le"/>
           <w:lang w:val="es-ES"/>
         </w:rPr>
         <w:br w:type="page"/>
@@ -3886,76 +3914,31 @@
       <w:pPr>
         <w:pStyle w:val="Heading1"/>
         <w:rPr>
-          <w:rFonts w:ascii="Microsoft PhagsPa" w:hAnsi="Microsoft PhagsPa" w:cs="Microsoft Tai Le"/>
-          <w:lang w:val="es-ES"/>
+          <w:rFonts w:ascii="Microsoft PhagsPa" w:hAnsi="Microsoft PhagsPa"/>
         </w:rPr>
       </w:pPr>
-      <w:bookmarkStart w:id="14" w:name="_Toc34663601"/>
+      <w:bookmarkStart w:id="14" w:name="_Toc34663602"/>
       <w:r>
-        <w:rPr>
-          <w:rFonts w:ascii="Microsoft PhagsPa" w:hAnsi="Microsoft PhagsPa" w:cs="Microsoft Tai Le"/>
-          <w:lang w:val="es-ES"/>
-        </w:rPr>
         <w:lastRenderedPageBreak/>
-        <w:t>5. REFERENCIAS Y BIBLIOGRAFÍA</w:t>
+        <w:t xml:space="preserve">6. </w:t>
+      </w:r>
+      <w:r>
+        <w:rPr>
+          <w:rFonts w:ascii="Microsoft PhagsPa" w:hAnsi="Microsoft PhagsPa"/>
+        </w:rPr>
+        <w:t xml:space="preserve"> ANEXOS</w:t>
       </w:r>
       <w:bookmarkEnd w:id="14"/>
     </w:p>
     <w:p>
       <w:pPr>
-        <w:spacing w:before="240"/>
-        <w:ind w:firstLine="432"/>
-        <w:rPr>
-          <w:rFonts w:asciiTheme="majorHAnsi" w:eastAsiaTheme="majorEastAsia" w:hAnsiTheme="majorHAnsi" w:cstheme="majorBidi"/>
-          <w:color w:val="2E74B5" w:themeColor="accent1" w:themeShade="BF"/>
-          <w:sz w:val="32"/>
-          <w:szCs w:val="32"/>
-          <w:lang w:val="es-ES"/>
-        </w:rPr>
-      </w:pPr>
-      <w:r>
-        <w:rPr>
-          <w:rFonts w:ascii="Microsoft PhagsPa" w:hAnsi="Microsoft PhagsPa"/>
-          <w:lang w:val="es-ES"/>
-        </w:rPr>
-        <w:t>Todo el material que se ha usado para la elaboración de este informe se ha proporcionado en la carpeta del curso en la plataforma de la universidad.</w:t>
-      </w:r>
-      <w:r>
-        <w:rPr>
-          <w:lang w:val="es-ES"/>
-        </w:rPr>
-        <w:br w:type="page"/>
-      </w:r>
-    </w:p>
-    <w:p>
-      <w:pPr>
-        <w:pStyle w:val="Heading1"/>
-        <w:rPr>
-          <w:rFonts w:ascii="Microsoft PhagsPa" w:hAnsi="Microsoft PhagsPa"/>
-        </w:rPr>
-      </w:pPr>
-      <w:bookmarkStart w:id="15" w:name="_Toc34663602"/>
-      <w:r>
-        <w:lastRenderedPageBreak/>
-        <w:t xml:space="preserve">6. </w:t>
-      </w:r>
-      <w:r>
-        <w:rPr>
-          <w:rFonts w:ascii="Microsoft PhagsPa" w:hAnsi="Microsoft PhagsPa"/>
-        </w:rPr>
-        <w:t xml:space="preserve"> ANEXOS</w:t>
-      </w:r>
-      <w:bookmarkEnd w:id="15"/>
-    </w:p>
-    <w:p>
-      <w:pPr>
         <w:pStyle w:val="Heading2"/>
         <w:ind w:left="288"/>
         <w:rPr>
           <w:rFonts w:ascii="Microsoft PhagsPa" w:hAnsi="Microsoft PhagsPa"/>
         </w:rPr>
       </w:pPr>
-      <w:bookmarkStart w:id="16" w:name="_Toc34663603"/>
+      <w:bookmarkStart w:id="15" w:name="_Toc34663603"/>
       <w:r>
         <w:rPr>
           <w:rFonts w:ascii="Microsoft PhagsPa" w:hAnsi="Microsoft PhagsPa"/>
@@ -3974,7 +3957,7 @@
         </w:rPr>
         <w:t>02/2020)</w:t>
       </w:r>
-      <w:bookmarkEnd w:id="16"/>
+      <w:bookmarkEnd w:id="15"/>
     </w:p>
     <w:p>
       <w:pPr>
@@ -6365,7 +6348,7 @@
           <w:rFonts w:ascii="Microsoft PhagsPa" w:hAnsi="Microsoft PhagsPa"/>
         </w:rPr>
       </w:pPr>
-      <w:bookmarkStart w:id="17" w:name="_Toc34663604"/>
+      <w:bookmarkStart w:id="16" w:name="_Toc34663604"/>
       <w:r>
         <w:rPr>
           <w:rFonts w:ascii="Microsoft PhagsPa" w:hAnsi="Microsoft PhagsPa"/>
@@ -6373,7 +6356,7 @@
         <w:lastRenderedPageBreak/>
         <w:t>6.2. ANEXO II (24/02/2020 – 01/03/2020)</w:t>
       </w:r>
-      <w:bookmarkEnd w:id="17"/>
+      <w:bookmarkEnd w:id="16"/>
     </w:p>
     <w:p>
       <w:pPr>
@@ -9353,7 +9336,7 @@
           <w:lang w:val="es-ES"/>
         </w:rPr>
       </w:pPr>
-      <w:bookmarkStart w:id="18" w:name="_Toc34663605"/>
+      <w:bookmarkStart w:id="17" w:name="_Toc34663605"/>
       <w:r>
         <w:rPr>
           <w:rFonts w:ascii="Microsoft PhagsPa" w:hAnsi="Microsoft PhagsPa"/>
@@ -9362,7 +9345,7 @@
         <w:lastRenderedPageBreak/>
         <w:t>6.3. ANEXO III (02/03/2020 – 08/03/2020)</w:t>
       </w:r>
-      <w:bookmarkEnd w:id="18"/>
+      <w:bookmarkEnd w:id="17"/>
     </w:p>
     <w:p>
       <w:pPr>
@@ -15988,7 +15971,7 @@
 </file>
 
 <file path=customXml/itemProps1.xml><?xml version="1.0" encoding="utf-8"?>
-<ds:datastoreItem xmlns:ds="http://schemas.openxmlformats.org/officeDocument/2006/customXml" ds:itemID="{82B3ADCB-77E1-47F9-9582-78F27B156AF7}">
+<ds:datastoreItem xmlns:ds="http://schemas.openxmlformats.org/officeDocument/2006/customXml" ds:itemID="{E848AE56-3468-42A0-A5DD-B30E63EEF5DE}">
   <ds:schemaRefs>
     <ds:schemaRef ds:uri="http://schemas.openxmlformats.org/officeDocument/2006/bibliography"/>
   </ds:schemaRefs>

</xml_diff>